<commit_message>
edited research paper titles
</commit_message>
<xml_diff>
--- a/reports/ML Project - Midterm Report Draft.docx
+++ b/reports/ML Project - Midterm Report Draft.docx
@@ -3717,6 +3717,24 @@
           <w:lang w:val="en-US"/>
         </w:rPr>
       </w:pPr>
+    </w:p>
+    <w:p>
+      <w:pPr>
+        <w:rPr>
+          <w:b/>
+          <w:bCs/>
+          <w:lang w:val="en-US"/>
+        </w:rPr>
+      </w:pPr>
+    </w:p>
+    <w:p>
+      <w:pPr>
+        <w:rPr>
+          <w:b/>
+          <w:bCs/>
+          <w:lang w:val="en-US"/>
+        </w:rPr>
+      </w:pPr>
       <w:r>
         <w:rPr>
           <w:b/>
@@ -3734,13 +3752,21 @@
           <w:lang w:val="en-US"/>
         </w:rPr>
       </w:pPr>
-      <w:r>
-        <w:rPr>
-          <w:b/>
-          <w:bCs/>
-          <w:lang w:val="en-US"/>
-        </w:rPr>
-        <w:lastRenderedPageBreak/>
+    </w:p>
+    <w:p>
+      <w:pPr>
+        <w:rPr>
+          <w:b/>
+          <w:bCs/>
+          <w:lang w:val="en-US"/>
+        </w:rPr>
+      </w:pPr>
+      <w:r>
+        <w:rPr>
+          <w:b/>
+          <w:bCs/>
+          <w:lang w:val="en-US"/>
+        </w:rPr>
         <w:t>EXCESS:</w:t>
       </w:r>
     </w:p>
@@ -3778,13 +3804,259 @@
           <w:lang w:val="en-US"/>
         </w:rPr>
       </w:pPr>
-      <w:r>
-        <w:rPr>
-          <w:b/>
-          <w:bCs/>
-          <w:lang w:val="en-US"/>
-        </w:rPr>
-        <w:br w:type="page"/>
+    </w:p>
+    <w:p>
+      <w:pPr>
+        <w:rPr>
+          <w:b/>
+          <w:bCs/>
+          <w:lang w:val="en-US"/>
+        </w:rPr>
+      </w:pPr>
+    </w:p>
+    <w:p>
+      <w:pPr>
+        <w:rPr>
+          <w:b/>
+          <w:bCs/>
+          <w:lang w:val="en-US"/>
+        </w:rPr>
+      </w:pPr>
+    </w:p>
+    <w:p>
+      <w:pPr>
+        <w:rPr>
+          <w:b/>
+          <w:bCs/>
+          <w:lang w:val="en-US"/>
+        </w:rPr>
+      </w:pPr>
+      <w:r>
+        <w:rPr>
+          <w:b/>
+          <w:bCs/>
+          <w:lang w:val="en-US"/>
+        </w:rPr>
+        <w:t>We also had to account for a class imbalance in our original data. Originally, we intended to analyze the effects of climate change on young children (under the age of five) and old people (over the age of sixty-five). However, in our data wrangling, we found that there more observations for older people, particularly in the population projection data, than young children. To address this imbalance, we sliced our populations into four distinct age groups that cover the entire German population, both actual and predicted. The population age groups are as follows:</w:t>
+      </w:r>
+    </w:p>
+    <w:p>
+      <w:pPr>
+        <w:rPr>
+          <w:b/>
+          <w:bCs/>
+          <w:lang w:val="en-US"/>
+        </w:rPr>
+      </w:pPr>
+    </w:p>
+    <w:p>
+      <w:pPr>
+        <w:rPr>
+          <w:b/>
+          <w:bCs/>
+          <w:lang w:val="en-US"/>
+        </w:rPr>
+      </w:pPr>
+      <w:r>
+        <w:rPr>
+          <w:b/>
+          <w:bCs/>
+          <w:lang w:val="en-US"/>
+        </w:rPr>
+        <w:t>\</w:t>
+      </w:r>
+      <w:proofErr w:type="gramStart"/>
+      <w:r>
+        <w:rPr>
+          <w:b/>
+          <w:bCs/>
+          <w:lang w:val="en-US"/>
+        </w:rPr>
+        <w:t>begin</w:t>
+      </w:r>
+      <w:proofErr w:type="gramEnd"/>
+      <w:r>
+        <w:rPr>
+          <w:b/>
+          <w:bCs/>
+          <w:lang w:val="en-US"/>
+        </w:rPr>
+        <w:t>{itemize}</w:t>
+      </w:r>
+    </w:p>
+    <w:p>
+      <w:pPr>
+        <w:rPr>
+          <w:b/>
+          <w:bCs/>
+          <w:lang w:val="en-US"/>
+        </w:rPr>
+      </w:pPr>
+      <w:r>
+        <w:rPr>
+          <w:b/>
+          <w:bCs/>
+          <w:lang w:val="en-US"/>
+        </w:rPr>
+        <w:t>\</w:t>
+      </w:r>
+      <w:proofErr w:type="gramStart"/>
+      <w:r>
+        <w:rPr>
+          <w:b/>
+          <w:bCs/>
+          <w:lang w:val="en-US"/>
+        </w:rPr>
+        <w:t>item</w:t>
+      </w:r>
+      <w:proofErr w:type="gramEnd"/>
+      <w:r>
+        <w:rPr>
+          <w:b/>
+          <w:bCs/>
+          <w:lang w:val="en-US"/>
+        </w:rPr>
+        <w:t xml:space="preserve"> 0 – 25 years old</w:t>
+      </w:r>
+    </w:p>
+    <w:p>
+      <w:pPr>
+        <w:rPr>
+          <w:b/>
+          <w:bCs/>
+          <w:lang w:val="en-US"/>
+        </w:rPr>
+      </w:pPr>
+      <w:r>
+        <w:rPr>
+          <w:b/>
+          <w:bCs/>
+          <w:lang w:val="en-US"/>
+        </w:rPr>
+        <w:t>\</w:t>
+      </w:r>
+      <w:proofErr w:type="gramStart"/>
+      <w:r>
+        <w:rPr>
+          <w:b/>
+          <w:bCs/>
+          <w:lang w:val="en-US"/>
+        </w:rPr>
+        <w:t>item</w:t>
+      </w:r>
+      <w:proofErr w:type="gramEnd"/>
+      <w:r>
+        <w:rPr>
+          <w:b/>
+          <w:bCs/>
+          <w:lang w:val="en-US"/>
+        </w:rPr>
+        <w:t xml:space="preserve"> 26 – 50 years old</w:t>
+      </w:r>
+    </w:p>
+    <w:p>
+      <w:pPr>
+        <w:rPr>
+          <w:b/>
+          <w:bCs/>
+          <w:lang w:val="en-US"/>
+        </w:rPr>
+      </w:pPr>
+      <w:r>
+        <w:rPr>
+          <w:b/>
+          <w:bCs/>
+          <w:lang w:val="en-US"/>
+        </w:rPr>
+        <w:t>\</w:t>
+      </w:r>
+      <w:proofErr w:type="gramStart"/>
+      <w:r>
+        <w:rPr>
+          <w:b/>
+          <w:bCs/>
+          <w:lang w:val="en-US"/>
+        </w:rPr>
+        <w:t>item</w:t>
+      </w:r>
+      <w:proofErr w:type="gramEnd"/>
+      <w:r>
+        <w:rPr>
+          <w:b/>
+          <w:bCs/>
+          <w:lang w:val="en-US"/>
+        </w:rPr>
+        <w:t xml:space="preserve"> 51 – 75 years old</w:t>
+      </w:r>
+    </w:p>
+    <w:p>
+      <w:pPr>
+        <w:rPr>
+          <w:b/>
+          <w:bCs/>
+          <w:lang w:val="en-US"/>
+        </w:rPr>
+      </w:pPr>
+      <w:r>
+        <w:rPr>
+          <w:b/>
+          <w:bCs/>
+          <w:lang w:val="en-US"/>
+        </w:rPr>
+        <w:t>\</w:t>
+      </w:r>
+      <w:proofErr w:type="gramStart"/>
+      <w:r>
+        <w:rPr>
+          <w:b/>
+          <w:bCs/>
+          <w:lang w:val="en-US"/>
+        </w:rPr>
+        <w:t>item</w:t>
+      </w:r>
+      <w:proofErr w:type="gramEnd"/>
+      <w:r>
+        <w:rPr>
+          <w:b/>
+          <w:bCs/>
+          <w:lang w:val="en-US"/>
+        </w:rPr>
+        <w:t xml:space="preserve"> 76 – 100 years old</w:t>
+      </w:r>
+    </w:p>
+    <w:p>
+      <w:pPr>
+        <w:rPr>
+          <w:b/>
+          <w:bCs/>
+          <w:lang w:val="en-US"/>
+        </w:rPr>
+      </w:pPr>
+      <w:r>
+        <w:rPr>
+          <w:b/>
+          <w:bCs/>
+          <w:lang w:val="en-US"/>
+        </w:rPr>
+        <w:t>\</w:t>
+      </w:r>
+      <w:proofErr w:type="gramStart"/>
+      <w:r>
+        <w:rPr>
+          <w:b/>
+          <w:bCs/>
+          <w:lang w:val="en-US"/>
+        </w:rPr>
+        <w:t>end</w:t>
+      </w:r>
+      <w:proofErr w:type="gramEnd"/>
+      <w:r>
+        <w:rPr>
+          <w:b/>
+          <w:bCs/>
+          <w:lang w:val="en-US"/>
+        </w:rPr>
+        <w:t>{itemize}</w:t>
       </w:r>
     </w:p>
     <w:p>
@@ -3964,7 +4236,14 @@
         <w:rPr>
           <w:lang w:val="en-US"/>
         </w:rPr>
-        <w:t>You will receive some brief feedback on your milestone. Feedback may contain helpful suggestions for your project (e.g., try a particular method, read a particular paper) and/or warnings about your project plan (e.g., if your plans are too ambitious or not ambitious enough), and how you could improve your technical writing (e.g., adjustments to clarity, level of detail, formatting, use of references).</w:t>
+        <w:t xml:space="preserve">You will receive some brief feedback on your milestone. Feedback may contain helpful suggestions for your project (e.g., try a particular method, read a particular paper) and/or warnings about your project plan (e.g., if your plans are too ambitious </w:t>
+      </w:r>
+      <w:r>
+        <w:rPr>
+          <w:lang w:val="en-US"/>
+        </w:rPr>
+        <w:lastRenderedPageBreak/>
+        <w:t>or not ambitious enough), and how you could improve your technical writing (e.g., adjustments to clarity, level of detail, formatting, use of references).</w:t>
       </w:r>
     </w:p>
     <w:p>

</xml_diff>